<commit_message>
Updating Timeline 1/20/19 5pm
</commit_message>
<xml_diff>
--- a/Timelines/RemainingTimeline/RemainingTimeline.docx
+++ b/Timelines/RemainingTimeline/RemainingTimeline.docx
@@ -113,7 +113,7 @@
         </w:numPr>
       </w:pPr>
       <w:r>
-        <w:t xml:space="preserve">Revision submissions to Advisory Committee</w:t>
+        <w:t xml:space="preserve">Revision submissions</w:t>
       </w:r>
     </w:p>
     <w:p>
@@ -125,31 +125,7 @@
         </w:numPr>
       </w:pPr>
       <w:r>
-        <w:t xml:space="preserve">Submission of intital draft to Advisory Committee</w:t>
-      </w:r>
-    </w:p>
-    <w:p>
-      <w:pPr>
-        <w:pStyle w:val="Compact"/>
-        <w:numPr>
-          <w:numId w:val="1003"/>
-          <w:ilvl w:val="2"/>
-        </w:numPr>
-      </w:pPr>
-      <w:r>
-        <w:t xml:space="preserve">Revision submissions to Dr. Hendricks</w:t>
-      </w:r>
-    </w:p>
-    <w:p>
-      <w:pPr>
-        <w:pStyle w:val="Compact"/>
-        <w:numPr>
-          <w:numId w:val="1003"/>
-          <w:ilvl w:val="2"/>
-        </w:numPr>
-      </w:pPr>
-      <w:r>
-        <w:t xml:space="preserve">Submission of initial draft to Dr. Hendricks</w:t>
+        <w:t xml:space="preserve">Initial content submissions</w:t>
       </w:r>
     </w:p>
     <w:p>
@@ -209,9 +185,9 @@
       <w:pPr>
         <w:pStyle w:val="Heading2"/>
       </w:pPr>
-      <w:bookmarkStart w:id="26" w:name="submission-deadlines"/>
-      <w:r>
-        <w:t xml:space="preserve">Submission Deadlines</w:t>
+      <w:bookmarkStart w:id="26" w:name="submission-deadlines-and-meetings"/>
+      <w:r>
+        <w:t xml:space="preserve">Submission Deadlines and Meetings</w:t>
       </w:r>
       <w:bookmarkEnd w:id="26"/>
     </w:p>
@@ -224,7 +200,25 @@
         </w:numPr>
       </w:pPr>
       <w:r>
-        <w:t xml:space="preserve">Inital Submission - Dr. Hendricks - Thursday, January 2nd, 2020</w:t>
+        <w:rPr>
+          <w:b/>
+        </w:rPr>
+        <w:t xml:space="preserve">v1</w:t>
+      </w:r>
+      <w:r>
+        <w:t xml:space="preserve"> </w:t>
+      </w:r>
+      <w:r>
+        <w:t xml:space="preserve">- Inital Submission</w:t>
+      </w:r>
+      <w:r>
+        <w:t xml:space="preserve"> </w:t>
+      </w:r>
+      <w:r>
+        <w:rPr>
+          <w:b/>
+        </w:rPr>
+        <w:t xml:space="preserve">(1/2/2019)</w:t>
       </w:r>
     </w:p>
     <w:p>
@@ -236,7 +230,43 @@
         </w:numPr>
       </w:pPr>
       <w:r>
-        <w:t xml:space="preserve">Initial submission. To include: Introduction, Methods, Motivating Example, Implementation</w:t>
+        <w:t xml:space="preserve">Thursday, January 2nd, 2020</w:t>
+      </w:r>
+    </w:p>
+    <w:p>
+      <w:pPr>
+        <w:pStyle w:val="Compact"/>
+        <w:numPr>
+          <w:numId w:val="1005"/>
+          <w:ilvl w:val="1"/>
+        </w:numPr>
+      </w:pPr>
+      <w:r>
+        <w:t xml:space="preserve">To include: Introduction, Methods, Motivating Example, Implementation</w:t>
+      </w:r>
+    </w:p>
+    <w:p>
+      <w:pPr>
+        <w:pStyle w:val="Compact"/>
+        <w:numPr>
+          <w:numId w:val="1005"/>
+          <w:ilvl w:val="1"/>
+        </w:numPr>
+      </w:pPr>
+      <w:r>
+        <w:t xml:space="preserve">Version 1 (v1)</w:t>
+      </w:r>
+    </w:p>
+    <w:p>
+      <w:pPr>
+        <w:pStyle w:val="Compact"/>
+        <w:numPr>
+          <w:numId w:val="1005"/>
+          <w:ilvl w:val="1"/>
+        </w:numPr>
+      </w:pPr>
+      <w:r>
+        <w:t xml:space="preserve">Sub-versions (small corrections, minor updates: v1.1, v1.2 - if needed)</w:t>
       </w:r>
     </w:p>
     <w:p>
@@ -248,7 +278,16 @@
         </w:numPr>
       </w:pPr>
       <w:r>
-        <w:t xml:space="preserve">Revision Submission 1 - Dr. Hendricks - Tuesday, January 7th, 2020</w:t>
+        <w:t xml:space="preserve">Post v1 meeting</w:t>
+      </w:r>
+      <w:r>
+        <w:t xml:space="preserve"> </w:t>
+      </w:r>
+      <w:r>
+        <w:rPr>
+          <w:b/>
+        </w:rPr>
+        <w:t xml:space="preserve">(1/7/2020)</w:t>
       </w:r>
     </w:p>
     <w:p>
@@ -260,7 +299,7 @@
         </w:numPr>
       </w:pPr>
       <w:r>
-        <w:t xml:space="preserve">Make recommended alterations from Initial submission (1/2/2020) and re-submit (to Dr. Hendricks).</w:t>
+        <w:t xml:space="preserve">Tuesday, January 7th, 2020</w:t>
       </w:r>
     </w:p>
     <w:p>
@@ -272,31 +311,54 @@
         </w:numPr>
       </w:pPr>
       <w:r>
-        <w:t xml:space="preserve">Additional sections: Abstract, Discussion</w:t>
-      </w:r>
-    </w:p>
-    <w:p>
-      <w:pPr>
-        <w:pStyle w:val="Compact"/>
+        <w:t xml:space="preserve">Discuss additional sections: Abstract, Discussion</w:t>
+      </w:r>
+    </w:p>
+    <w:p>
+      <w:pPr>
+        <w:pStyle w:val="Compact"/>
+        <w:numPr>
+          <w:numId w:val="1006"/>
+          <w:ilvl w:val="1"/>
+        </w:numPr>
+      </w:pPr>
+      <w:r>
+        <w:t xml:space="preserve">Intital feedback: (Feedback: v1)</w:t>
+      </w:r>
+    </w:p>
+    <w:p>
+      <w:pPr>
+        <w:pStyle w:val="Compact"/>
+        <w:numPr>
+          <w:numId w:val="1006"/>
+          <w:ilvl w:val="1"/>
+        </w:numPr>
+      </w:pPr>
+      <w:r>
+        <w:rPr>
+          <w:i/>
+        </w:rPr>
+        <w:t xml:space="preserve">NOTE: the date of this meeting does not allow for 7 days of review time</w:t>
+      </w:r>
+    </w:p>
+    <w:p>
+      <w:pPr>
         <w:numPr>
           <w:numId w:val="1004"/>
           <w:ilvl w:val="0"/>
         </w:numPr>
       </w:pPr>
       <w:r>
-        <w:t xml:space="preserve">Revision Submission 2 - Dr. Hendricks - Tuesday, January 14th, 2020</w:t>
-      </w:r>
-    </w:p>
-    <w:p>
-      <w:pPr>
-        <w:pStyle w:val="Compact"/>
-        <w:numPr>
-          <w:numId w:val="1007"/>
-          <w:ilvl w:val="1"/>
-        </w:numPr>
-      </w:pPr>
-      <w:r>
-        <w:t xml:space="preserve">Make recommended alterations from Revision Submission 1 (1/7/2020) and re-submit (to Dr. Hendricks).</w:t>
+        <w:t xml:space="preserve">v1 Feedback</w:t>
+      </w:r>
+      <w:r>
+        <w:t xml:space="preserve"> </w:t>
+      </w:r>
+      <w:r>
+        <w:rPr>
+          <w:b/>
+        </w:rPr>
+        <w:t xml:space="preserve">1/2/2020 - 1/9/2020</w:t>
       </w:r>
     </w:p>
     <w:p>
@@ -308,43 +370,93 @@
         </w:numPr>
       </w:pPr>
       <w:r>
-        <w:t xml:space="preserve">Initial Submission - Advisory Committee - Tuesday, January 21st, 2020</w:t>
-      </w:r>
-    </w:p>
-    <w:p>
-      <w:pPr>
-        <w:pStyle w:val="Compact"/>
-        <w:numPr>
-          <w:numId w:val="1008"/>
-          <w:ilvl w:val="1"/>
-        </w:numPr>
-      </w:pPr>
-      <w:r>
-        <w:t xml:space="preserve">Make recommended alterations from Revision Submission 2 (1/14/2020) and submit to Advisory Committee</w:t>
-      </w:r>
-    </w:p>
-    <w:p>
-      <w:pPr>
-        <w:pStyle w:val="Compact"/>
+        <w:rPr>
+          <w:b/>
+        </w:rPr>
+        <w:t xml:space="preserve">v2</w:t>
+      </w:r>
+      <w:r>
+        <w:t xml:space="preserve"> </w:t>
+      </w:r>
+      <w:r>
+        <w:t xml:space="preserve">- Initial Submission (with Additional Sections)</w:t>
+      </w:r>
+      <w:r>
+        <w:t xml:space="preserve"> </w:t>
+      </w:r>
+      <w:r>
+        <w:rPr>
+          <w:b/>
+        </w:rPr>
+        <w:t xml:space="preserve">(1/14/2020)</w:t>
+      </w:r>
+    </w:p>
+    <w:p>
+      <w:pPr>
+        <w:pStyle w:val="Compact"/>
+        <w:numPr>
+          <w:numId w:val="1007"/>
+          <w:ilvl w:val="1"/>
+        </w:numPr>
+      </w:pPr>
+      <w:r>
+        <w:t xml:space="preserve">Tuesday, January 14th, 2020</w:t>
+      </w:r>
+    </w:p>
+    <w:p>
+      <w:pPr>
+        <w:pStyle w:val="Compact"/>
+        <w:numPr>
+          <w:numId w:val="1007"/>
+          <w:ilvl w:val="1"/>
+        </w:numPr>
+      </w:pPr>
+      <w:r>
+        <w:t xml:space="preserve">Make recommended alterations from v1 Feedback</w:t>
+      </w:r>
+    </w:p>
+    <w:p>
+      <w:pPr>
+        <w:pStyle w:val="Compact"/>
+        <w:numPr>
+          <w:numId w:val="1007"/>
+          <w:ilvl w:val="1"/>
+        </w:numPr>
+      </w:pPr>
+      <w:r>
+        <w:t xml:space="preserve">Initial submission of additional sections</w:t>
+      </w:r>
+    </w:p>
+    <w:p>
+      <w:pPr>
+        <w:pStyle w:val="Compact"/>
+        <w:numPr>
+          <w:numId w:val="1007"/>
+          <w:ilvl w:val="1"/>
+        </w:numPr>
+      </w:pPr>
+      <w:r>
+        <w:t xml:space="preserve">Version (v2)</w:t>
+      </w:r>
+    </w:p>
+    <w:p>
+      <w:pPr>
         <w:numPr>
           <w:numId w:val="1004"/>
           <w:ilvl w:val="0"/>
         </w:numPr>
       </w:pPr>
       <w:r>
-        <w:t xml:space="preserve">Revision Submission 3 - Advisory Committee - Tuesday, January 28th, 2020</w:t>
-      </w:r>
-    </w:p>
-    <w:p>
-      <w:pPr>
-        <w:pStyle w:val="Compact"/>
-        <w:numPr>
-          <w:numId w:val="1009"/>
-          <w:ilvl w:val="1"/>
-        </w:numPr>
-      </w:pPr>
-      <w:r>
-        <w:t xml:space="preserve">Make recommended alterations from Initial Advisory Committee Submission (1/21/2020) and re-submit to Advisory Committee</w:t>
+        <w:t xml:space="preserve">v2 Feedback</w:t>
+      </w:r>
+      <w:r>
+        <w:t xml:space="preserve"> </w:t>
+      </w:r>
+      <w:r>
+        <w:rPr>
+          <w:b/>
+        </w:rPr>
+        <w:t xml:space="preserve">1/14/2020 - 1/21/2020</w:t>
       </w:r>
     </w:p>
     <w:p>
@@ -356,19 +468,43 @@
         </w:numPr>
       </w:pPr>
       <w:r>
-        <w:t xml:space="preserve">Revision Submission 4 - Advisory Committee - Tuesday, February 4th, 2020</w:t>
-      </w:r>
-    </w:p>
-    <w:p>
-      <w:pPr>
-        <w:pStyle w:val="Compact"/>
-        <w:numPr>
-          <w:numId w:val="1010"/>
-          <w:ilvl w:val="1"/>
-        </w:numPr>
-      </w:pPr>
-      <w:r>
-        <w:t xml:space="preserve">Make recommended alterations from Revision Submission 3 (1/28/2020) and re-submit to Advisory Committee</w:t>
+        <w:rPr>
+          <w:i/>
+        </w:rPr>
+        <w:t xml:space="preserve">Post v2 meeting</w:t>
+      </w:r>
+    </w:p>
+    <w:p>
+      <w:pPr>
+        <w:pStyle w:val="Compact"/>
+        <w:numPr>
+          <w:numId w:val="1008"/>
+          <w:ilvl w:val="1"/>
+        </w:numPr>
+      </w:pPr>
+      <w:r>
+        <w:t xml:space="preserve">Not scheduled, and if advisable</w:t>
+      </w:r>
+    </w:p>
+    <w:p>
+      <w:pPr>
+        <w:pStyle w:val="Compact"/>
+        <w:numPr>
+          <w:numId w:val="1008"/>
+          <w:ilvl w:val="1"/>
+        </w:numPr>
+      </w:pPr>
+      <w:r>
+        <w:t xml:space="preserve">Ideal Date Range:</w:t>
+      </w:r>
+      <w:r>
+        <w:t xml:space="preserve"> </w:t>
+      </w:r>
+      <w:r>
+        <w:rPr>
+          <w:b/>
+        </w:rPr>
+        <w:t xml:space="preserve">1/21/2020 - 1/24/2020</w:t>
       </w:r>
     </w:p>
     <w:p>
@@ -380,43 +516,224 @@
         </w:numPr>
       </w:pPr>
       <w:r>
-        <w:t xml:space="preserve">Final Submission</w:t>
-      </w:r>
-    </w:p>
-    <w:p>
-      <w:pPr>
-        <w:pStyle w:val="Compact"/>
-        <w:numPr>
-          <w:numId w:val="1011"/>
-          <w:ilvl w:val="1"/>
-        </w:numPr>
-      </w:pPr>
-      <w:r>
-        <w:t xml:space="preserve">Make recommended alterations from Revision Submission 4 (2/4/2020)</w:t>
-      </w:r>
-    </w:p>
-    <w:p>
-      <w:pPr>
-        <w:pStyle w:val="Compact"/>
-        <w:numPr>
-          <w:numId w:val="1011"/>
-          <w:ilvl w:val="1"/>
-        </w:numPr>
-      </w:pPr>
-      <w:r>
-        <w:t xml:space="preserve">Final Submission: Tuesday, February 18th, 2020</w:t>
-      </w:r>
-    </w:p>
-    <w:p>
-      <w:pPr>
-        <w:pStyle w:val="Compact"/>
+        <w:rPr>
+          <w:b/>
+        </w:rPr>
+        <w:t xml:space="preserve">v3</w:t>
+      </w:r>
+      <w:r>
+        <w:t xml:space="preserve"> </w:t>
+      </w:r>
+      <w:r>
+        <w:t xml:space="preserve">- Revision Submission</w:t>
+      </w:r>
+      <w:r>
+        <w:t xml:space="preserve"> </w:t>
+      </w:r>
+      <w:r>
+        <w:rPr>
+          <w:b/>
+        </w:rPr>
+        <w:t xml:space="preserve">(1/28/2020)</w:t>
+      </w:r>
+    </w:p>
+    <w:p>
+      <w:pPr>
+        <w:pStyle w:val="Compact"/>
+        <w:numPr>
+          <w:numId w:val="1009"/>
+          <w:ilvl w:val="1"/>
+        </w:numPr>
+      </w:pPr>
+      <w:r>
+        <w:t xml:space="preserve">Tuesday, January 28th, 2020</w:t>
+      </w:r>
+    </w:p>
+    <w:p>
+      <w:pPr>
+        <w:pStyle w:val="Compact"/>
+        <w:numPr>
+          <w:numId w:val="1009"/>
+          <w:ilvl w:val="1"/>
+        </w:numPr>
+      </w:pPr>
+      <w:r>
+        <w:t xml:space="preserve">Make recommended alterations from v2 Feedback</w:t>
+      </w:r>
+    </w:p>
+    <w:p>
+      <w:pPr>
+        <w:pStyle w:val="Compact"/>
+        <w:numPr>
+          <w:numId w:val="1009"/>
+          <w:ilvl w:val="1"/>
+        </w:numPr>
+      </w:pPr>
+      <w:r>
+        <w:t xml:space="preserve">Version (v3)</w:t>
+      </w:r>
+    </w:p>
+    <w:p>
+      <w:pPr>
         <w:numPr>
           <w:numId w:val="1004"/>
           <w:ilvl w:val="0"/>
         </w:numPr>
       </w:pPr>
       <w:r>
-        <w:t xml:space="preserve">Oral Prepatory Work</w:t>
+        <w:t xml:space="preserve">v3 Feedback</w:t>
+      </w:r>
+      <w:r>
+        <w:t xml:space="preserve"> </w:t>
+      </w:r>
+      <w:r>
+        <w:rPr>
+          <w:b/>
+        </w:rPr>
+        <w:t xml:space="preserve">1/28/2020 - 2/4/2020</w:t>
+      </w:r>
+    </w:p>
+    <w:p>
+      <w:pPr>
+        <w:pStyle w:val="Compact"/>
+        <w:numPr>
+          <w:numId w:val="1004"/>
+          <w:ilvl w:val="0"/>
+        </w:numPr>
+      </w:pPr>
+      <w:r>
+        <w:rPr>
+          <w:i/>
+        </w:rPr>
+        <w:t xml:space="preserve">Post v3 meeting</w:t>
+      </w:r>
+    </w:p>
+    <w:p>
+      <w:pPr>
+        <w:pStyle w:val="Compact"/>
+        <w:numPr>
+          <w:numId w:val="1010"/>
+          <w:ilvl w:val="1"/>
+        </w:numPr>
+      </w:pPr>
+      <w:r>
+        <w:t xml:space="preserve">Not scheduled, and if advisable</w:t>
+      </w:r>
+    </w:p>
+    <w:p>
+      <w:pPr>
+        <w:pStyle w:val="Compact"/>
+        <w:numPr>
+          <w:numId w:val="1010"/>
+          <w:ilvl w:val="1"/>
+        </w:numPr>
+      </w:pPr>
+      <w:r>
+        <w:t xml:space="preserve">Ideal Date Range:</w:t>
+      </w:r>
+      <w:r>
+        <w:t xml:space="preserve"> </w:t>
+      </w:r>
+      <w:r>
+        <w:rPr>
+          <w:b/>
+        </w:rPr>
+        <w:t xml:space="preserve">2/4/2020 - 2/7/2020</w:t>
+      </w:r>
+    </w:p>
+    <w:p>
+      <w:pPr>
+        <w:pStyle w:val="Compact"/>
+        <w:numPr>
+          <w:numId w:val="1004"/>
+          <w:ilvl w:val="0"/>
+        </w:numPr>
+      </w:pPr>
+      <w:r>
+        <w:rPr>
+          <w:b/>
+        </w:rPr>
+        <w:t xml:space="preserve">Final Submission (2/11/2020)</w:t>
+      </w:r>
+    </w:p>
+    <w:p>
+      <w:pPr>
+        <w:pStyle w:val="Compact"/>
+        <w:numPr>
+          <w:numId w:val="1011"/>
+          <w:ilvl w:val="1"/>
+        </w:numPr>
+      </w:pPr>
+      <w:r>
+        <w:t xml:space="preserve">Tuesday, February 11th, 2020</w:t>
+      </w:r>
+    </w:p>
+    <w:p>
+      <w:pPr>
+        <w:pStyle w:val="Compact"/>
+        <w:numPr>
+          <w:numId w:val="1011"/>
+          <w:ilvl w:val="1"/>
+        </w:numPr>
+      </w:pPr>
+      <w:r>
+        <w:t xml:space="preserve">Make recommended alterations from v3 Feedback</w:t>
+      </w:r>
+    </w:p>
+    <w:p>
+      <w:pPr>
+        <w:pStyle w:val="Compact"/>
+        <w:numPr>
+          <w:numId w:val="1011"/>
+          <w:ilvl w:val="1"/>
+        </w:numPr>
+      </w:pPr>
+      <w:r>
+        <w:t xml:space="preserve">Submission to Advisory Committee</w:t>
+      </w:r>
+    </w:p>
+    <w:p>
+      <w:pPr>
+        <w:numPr>
+          <w:numId w:val="1004"/>
+          <w:ilvl w:val="0"/>
+        </w:numPr>
+      </w:pPr>
+      <w:r>
+        <w:rPr>
+          <w:b/>
+        </w:rPr>
+        <w:t xml:space="preserve">Ov1</w:t>
+      </w:r>
+      <w:r>
+        <w:t xml:space="preserve"> </w:t>
+      </w:r>
+      <w:r>
+        <w:t xml:space="preserve">Initial Oral Presentation Submission</w:t>
+      </w:r>
+      <w:r>
+        <w:t xml:space="preserve"> </w:t>
+      </w:r>
+      <w:r>
+        <w:rPr>
+          <w:b/>
+        </w:rPr>
+        <w:t xml:space="preserve">(2/18/2020)</w:t>
+      </w:r>
+    </w:p>
+    <w:p>
+      <w:pPr>
+        <w:pStyle w:val="Compact"/>
+        <w:numPr>
+          <w:numId w:val="1004"/>
+          <w:ilvl w:val="0"/>
+        </w:numPr>
+      </w:pPr>
+      <w:r>
+        <w:rPr>
+          <w:i/>
+        </w:rPr>
+        <w:t xml:space="preserve">Ov1 Content Review Meeting</w:t>
       </w:r>
     </w:p>
     <w:p>
@@ -428,7 +745,7 @@
         </w:numPr>
       </w:pPr>
       <w:r>
-        <w:t xml:space="preserve">Wednesday, February 5th, 2020 - Monday, February 24th, 2020</w:t>
+        <w:t xml:space="preserve">Not scheduled, and if advisable</w:t>
       </w:r>
     </w:p>
     <w:p>
@@ -440,7 +757,265 @@
         </w:numPr>
       </w:pPr>
       <w:r>
-        <w:t xml:space="preserve">Oral Exam: Tuesday, February 25th, 2020</w:t>
+        <w:t xml:space="preserve">Ideal Date Range:</w:t>
+      </w:r>
+      <w:r>
+        <w:t xml:space="preserve"> </w:t>
+      </w:r>
+      <w:r>
+        <w:rPr>
+          <w:b/>
+        </w:rPr>
+        <w:t xml:space="preserve">2/18/2020 - 2/21/2020</w:t>
+      </w:r>
+    </w:p>
+    <w:p>
+      <w:pPr>
+        <w:pStyle w:val="Compact"/>
+        <w:numPr>
+          <w:numId w:val="1004"/>
+          <w:ilvl w:val="0"/>
+        </w:numPr>
+      </w:pPr>
+      <w:r>
+        <w:rPr>
+          <w:b/>
+        </w:rPr>
+        <w:t xml:space="preserve">Ov2</w:t>
+      </w:r>
+      <w:r>
+        <w:t xml:space="preserve"> </w:t>
+      </w:r>
+      <w:r>
+        <w:t xml:space="preserve">Revised Oral Presentation Submission</w:t>
+      </w:r>
+      <w:r>
+        <w:t xml:space="preserve"> </w:t>
+      </w:r>
+      <w:r>
+        <w:rPr>
+          <w:b/>
+        </w:rPr>
+        <w:t xml:space="preserve">(2/25/2020)</w:t>
+      </w:r>
+    </w:p>
+    <w:p>
+      <w:pPr>
+        <w:pStyle w:val="Compact"/>
+        <w:numPr>
+          <w:numId w:val="1013"/>
+          <w:ilvl w:val="1"/>
+        </w:numPr>
+      </w:pPr>
+      <w:r>
+        <w:t xml:space="preserve">Make recommended alterations from Ov1 Meeting</w:t>
+      </w:r>
+    </w:p>
+    <w:p>
+      <w:pPr>
+        <w:pStyle w:val="Compact"/>
+        <w:numPr>
+          <w:numId w:val="1004"/>
+          <w:ilvl w:val="0"/>
+        </w:numPr>
+      </w:pPr>
+      <w:r>
+        <w:rPr>
+          <w:i/>
+        </w:rPr>
+        <w:t xml:space="preserve">Ov2 Review Meeting</w:t>
+      </w:r>
+    </w:p>
+    <w:p>
+      <w:pPr>
+        <w:pStyle w:val="Compact"/>
+        <w:numPr>
+          <w:numId w:val="1014"/>
+          <w:ilvl w:val="1"/>
+        </w:numPr>
+      </w:pPr>
+      <w:r>
+        <w:t xml:space="preserve">Not scheduled, and if advisable</w:t>
+      </w:r>
+    </w:p>
+    <w:p>
+      <w:pPr>
+        <w:pStyle w:val="Compact"/>
+        <w:numPr>
+          <w:numId w:val="1014"/>
+          <w:ilvl w:val="1"/>
+        </w:numPr>
+      </w:pPr>
+      <w:r>
+        <w:t xml:space="preserve">Ideal Date Range:</w:t>
+      </w:r>
+      <w:r>
+        <w:t xml:space="preserve"> </w:t>
+      </w:r>
+      <w:r>
+        <w:rPr>
+          <w:b/>
+        </w:rPr>
+        <w:t xml:space="preserve">2/25/2020 - 2/28/2020</w:t>
+      </w:r>
+    </w:p>
+    <w:p>
+      <w:pPr>
+        <w:pStyle w:val="Compact"/>
+        <w:numPr>
+          <w:numId w:val="1014"/>
+          <w:ilvl w:val="1"/>
+        </w:numPr>
+      </w:pPr>
+      <w:r>
+        <w:t xml:space="preserve">Content Review and Practice Presentation</w:t>
+      </w:r>
+    </w:p>
+    <w:p>
+      <w:pPr>
+        <w:pStyle w:val="Compact"/>
+        <w:numPr>
+          <w:numId w:val="1004"/>
+          <w:ilvl w:val="0"/>
+        </w:numPr>
+      </w:pPr>
+      <w:r>
+        <w:rPr>
+          <w:b/>
+        </w:rPr>
+        <w:t xml:space="preserve">Ov3</w:t>
+      </w:r>
+      <w:r>
+        <w:t xml:space="preserve"> </w:t>
+      </w:r>
+      <w:r>
+        <w:t xml:space="preserve">Revised Oral Presentation Submission</w:t>
+      </w:r>
+      <w:r>
+        <w:t xml:space="preserve"> </w:t>
+      </w:r>
+      <w:r>
+        <w:rPr>
+          <w:b/>
+        </w:rPr>
+        <w:t xml:space="preserve">(3/3/2020)</w:t>
+      </w:r>
+    </w:p>
+    <w:p>
+      <w:pPr>
+        <w:pStyle w:val="Compact"/>
+        <w:numPr>
+          <w:numId w:val="1015"/>
+          <w:ilvl w:val="1"/>
+        </w:numPr>
+      </w:pPr>
+      <w:r>
+        <w:t xml:space="preserve">Make recommended alterations from Ov3 Meeting</w:t>
+      </w:r>
+    </w:p>
+    <w:p>
+      <w:pPr>
+        <w:pStyle w:val="Compact"/>
+        <w:numPr>
+          <w:numId w:val="1004"/>
+          <w:ilvl w:val="0"/>
+        </w:numPr>
+      </w:pPr>
+      <w:r>
+        <w:rPr>
+          <w:i/>
+        </w:rPr>
+        <w:t xml:space="preserve">Ov3 Review Meeting</w:t>
+      </w:r>
+    </w:p>
+    <w:p>
+      <w:pPr>
+        <w:pStyle w:val="Compact"/>
+        <w:numPr>
+          <w:numId w:val="1016"/>
+          <w:ilvl w:val="1"/>
+        </w:numPr>
+      </w:pPr>
+      <w:r>
+        <w:t xml:space="preserve">Not scheduled, and if advisable</w:t>
+      </w:r>
+    </w:p>
+    <w:p>
+      <w:pPr>
+        <w:pStyle w:val="Compact"/>
+        <w:numPr>
+          <w:numId w:val="1016"/>
+          <w:ilvl w:val="1"/>
+        </w:numPr>
+      </w:pPr>
+      <w:r>
+        <w:t xml:space="preserve">Ideal Date Range:</w:t>
+      </w:r>
+      <w:r>
+        <w:t xml:space="preserve"> </w:t>
+      </w:r>
+      <w:r>
+        <w:rPr>
+          <w:b/>
+        </w:rPr>
+        <w:t xml:space="preserve">3/3/2020 - 3/6/2020</w:t>
+      </w:r>
+    </w:p>
+    <w:p>
+      <w:pPr>
+        <w:pStyle w:val="Compact"/>
+        <w:numPr>
+          <w:numId w:val="1016"/>
+          <w:ilvl w:val="1"/>
+        </w:numPr>
+      </w:pPr>
+      <w:r>
+        <w:t xml:space="preserve">Practice Presentation (content review if needed)</w:t>
+      </w:r>
+    </w:p>
+    <w:p>
+      <w:pPr>
+        <w:pStyle w:val="Compact"/>
+        <w:numPr>
+          <w:numId w:val="1004"/>
+          <w:ilvl w:val="0"/>
+        </w:numPr>
+      </w:pPr>
+      <w:r>
+        <w:rPr>
+          <w:b/>
+        </w:rPr>
+        <w:t xml:space="preserve">Final Oral Presentation (3/10/2020)</w:t>
+      </w:r>
+      <w:r>
+        <w:rPr>
+          <w:b/>
+        </w:rPr>
+        <w:t xml:space="preserve"> </w:t>
+      </w:r>
+    </w:p>
+    <w:p>
+      <w:pPr>
+        <w:pStyle w:val="Compact"/>
+        <w:numPr>
+          <w:numId w:val="1017"/>
+          <w:ilvl w:val="1"/>
+        </w:numPr>
+      </w:pPr>
+      <w:r>
+        <w:t xml:space="preserve">Tuesday, March 10th, 2020</w:t>
+      </w:r>
+    </w:p>
+    <w:p>
+      <w:pPr>
+        <w:pStyle w:val="Compact"/>
+        <w:numPr>
+          <w:numId w:val="1017"/>
+          <w:ilvl w:val="1"/>
+        </w:numPr>
+      </w:pPr>
+      <w:r>
+        <w:t xml:space="preserve">Make recommended alterations from Ov3 Meeting</w:t>
       </w:r>
     </w:p>
     <w:p>
@@ -457,7 +1032,7 @@
       <w:pPr>
         <w:pStyle w:val="Compact"/>
         <w:numPr>
-          <w:numId w:val="1013"/>
+          <w:numId w:val="1018"/>
           <w:ilvl w:val="0"/>
         </w:numPr>
       </w:pPr>
@@ -469,36 +1044,36 @@
       <w:pPr>
         <w:pStyle w:val="Compact"/>
         <w:numPr>
-          <w:numId w:val="1014"/>
-          <w:ilvl w:val="1"/>
-        </w:numPr>
-      </w:pPr>
-      <w:r>
-        <w:t xml:space="preserve">Six revisions &amp; feedback opportunities for Dr. Hendricks</w:t>
-      </w:r>
-    </w:p>
-    <w:p>
-      <w:pPr>
-        <w:pStyle w:val="Compact"/>
-        <w:numPr>
-          <w:numId w:val="1014"/>
-          <w:ilvl w:val="1"/>
-        </w:numPr>
-      </w:pPr>
-      <w:r>
-        <w:t xml:space="preserve">Three revisions &amp; feedback opportunities for the Advisory Committee</w:t>
-      </w:r>
-    </w:p>
-    <w:p>
-      <w:pPr>
-        <w:pStyle w:val="Compact"/>
-        <w:numPr>
-          <w:numId w:val="1013"/>
+          <w:numId w:val="1019"/>
+          <w:ilvl w:val="1"/>
+        </w:numPr>
+      </w:pPr>
+      <w:r>
+        <w:t xml:space="preserve">Three revision opportunities (two opportunities for additional sections: Discussion and Abstract)</w:t>
+      </w:r>
+    </w:p>
+    <w:p>
+      <w:pPr>
+        <w:pStyle w:val="Compact"/>
+        <w:numPr>
+          <w:numId w:val="1019"/>
+          <w:ilvl w:val="1"/>
+        </w:numPr>
+      </w:pPr>
+      <w:r>
+        <w:t xml:space="preserve">Three Oral Presentation feedback opportunities (at least two chances for content review and at least two chances for presentation practice - if advisable)</w:t>
+      </w:r>
+    </w:p>
+    <w:p>
+      <w:pPr>
+        <w:pStyle w:val="Compact"/>
+        <w:numPr>
+          <w:numId w:val="1018"/>
           <w:ilvl w:val="0"/>
         </w:numPr>
       </w:pPr>
       <w:r>
-        <w:t xml:space="preserve">The dates and recurrences of deadlines above have been chosen arbitrarily and are completely flexible. (With exception to Intial Submission and Revision Submission 1, which have already been scheduled)</w:t>
+        <w:t xml:space="preserve">The dates and recurrences of deadlines above have been chosen arbitrarily and are completely flexible. (With exception to v1 - Intial Submission and Post v1 meeting, which have already been scheduled)</w:t>
       </w:r>
     </w:p>
     <w:sectPr/>
@@ -886,6 +1461,21 @@
     <w:abstractNumId w:val="991"/>
   </w:num>
   <w:num w:numId="1014">
+    <w:abstractNumId w:val="991"/>
+  </w:num>
+  <w:num w:numId="1015">
+    <w:abstractNumId w:val="991"/>
+  </w:num>
+  <w:num w:numId="1016">
+    <w:abstractNumId w:val="991"/>
+  </w:num>
+  <w:num w:numId="1017">
+    <w:abstractNumId w:val="991"/>
+  </w:num>
+  <w:num w:numId="1018">
+    <w:abstractNumId w:val="991"/>
+  </w:num>
+  <w:num w:numId="1019">
     <w:abstractNumId w:val="991"/>
   </w:num>
 </w:numbering>

</xml_diff>